<commit_message>
Added to report and changed output name
</commit_message>
<xml_diff>
--- a/src/eecs2011a2/EECS 2011 Assignment 2.docx
+++ b/src/eecs2011a2/EECS 2011 Assignment 2.docx
@@ -19,13 +19,6 @@
         </w:rPr>
         <w:t>EECS 2011 Assignment 2</w:t>
       </w:r>
-    </w:p>
-    <w:p>
-      <w:pPr>
-        <w:rPr>
-          <w:lang w:val="en-CA"/>
-        </w:rPr>
-      </w:pPr>
     </w:p>
     <w:p>
       <w:pPr>
@@ -581,16 +574,7 @@
                 <w:sz w:val="28"/>
                 <w:lang w:val="en-CA"/>
               </w:rPr>
-              <w:t>s</w:t>
-            </w:r>
-            <w:bookmarkStart w:id="0" w:name="_GoBack"/>
-            <w:bookmarkEnd w:id="0"/>
-            <w:r>
-              <w:rPr>
-                <w:sz w:val="28"/>
-                <w:lang w:val="en-CA"/>
-              </w:rPr>
-              <w:t>kinner1</w:t>
+              <w:t>skinner1</w:t>
             </w:r>
           </w:p>
         </w:tc>
@@ -618,7 +602,6 @@
           <w:sz w:val="56"/>
           <w:lang w:val="en-CA"/>
         </w:rPr>
-        <w:lastRenderedPageBreak/>
         <w:t>Report</w:t>
       </w:r>
     </w:p>
@@ -810,23 +793,7 @@
           <w:sz w:val="28"/>
           <w:lang w:val="en-CA"/>
         </w:rPr>
-        <w:t xml:space="preserve">a processes class, which defines what each process </w:t>
-      </w:r>
-      <w:proofErr w:type="gramStart"/>
-      <w:r>
-        <w:rPr>
-          <w:sz w:val="28"/>
-          <w:lang w:val="en-CA"/>
-        </w:rPr>
-        <w:t>has</w:t>
-      </w:r>
-      <w:proofErr w:type="gramEnd"/>
-      <w:r>
-        <w:rPr>
-          <w:sz w:val="28"/>
-          <w:lang w:val="en-CA"/>
-        </w:rPr>
-        <w:t xml:space="preserve"> and the sta</w:t>
+        <w:t>a processes class, which defines what each process has and the sta</w:t>
       </w:r>
       <w:r>
         <w:rPr>
@@ -1109,38 +1076,21 @@
           <w:sz w:val="28"/>
           <w:lang w:val="en-CA"/>
         </w:rPr>
-        <w:t xml:space="preserve">or a </w:t>
-      </w:r>
-      <w:proofErr w:type="gramStart"/>
-      <w:r>
-        <w:rPr>
-          <w:sz w:val="28"/>
-          <w:lang w:val="en-CA"/>
-        </w:rPr>
-        <w:t>particular amount</w:t>
-      </w:r>
-      <w:proofErr w:type="gramEnd"/>
-      <w:r>
-        <w:rPr>
-          <w:sz w:val="28"/>
-          <w:lang w:val="en-CA"/>
-        </w:rPr>
-        <w:t xml:space="preserve"> of time and after the execution, it will pre-empt it and onto the next process.</w:t>
-      </w:r>
-    </w:p>
-    <w:p>
-      <w:pPr>
-        <w:rPr>
-          <w:sz w:val="28"/>
-          <w:lang w:val="en-CA"/>
-        </w:rPr>
-      </w:pPr>
-      <w:r>
-        <w:rPr>
-          <w:sz w:val="28"/>
-          <w:lang w:val="en-CA"/>
-        </w:rPr>
-        <w:lastRenderedPageBreak/>
+        <w:t>or a particular amount of time and after the execution, it will pre-empt it and onto the next process.</w:t>
+      </w:r>
+    </w:p>
+    <w:p>
+      <w:pPr>
+        <w:rPr>
+          <w:sz w:val="28"/>
+          <w:lang w:val="en-CA"/>
+        </w:rPr>
+      </w:pPr>
+      <w:r>
+        <w:rPr>
+          <w:sz w:val="28"/>
+          <w:lang w:val="en-CA"/>
+        </w:rPr>
         <w:t xml:space="preserve">Multi-Level </w:t>
       </w:r>
       <w:r>
@@ -1335,6 +1285,21 @@
           <w:lang w:val="en-CA"/>
         </w:rPr>
       </w:pPr>
+    </w:p>
+    <w:p>
+      <w:pPr>
+        <w:rPr>
+          <w:sz w:val="28"/>
+          <w:lang w:val="en-CA"/>
+        </w:rPr>
+      </w:pPr>
+      <w:r>
+        <w:rPr>
+          <w:sz w:val="28"/>
+          <w:lang w:val="en-CA"/>
+        </w:rPr>
+        <w:t>Testing was done with random processes of random lengths.  The processes were created once the Algorithm class was initiated.  Each time the algorithm run a new set of processes are created and analysed.  These processes were tested and results were compared by calculations by hand.</w:t>
+      </w:r>
     </w:p>
     <w:sectPr>
       <w:pgSz w:w="12240" w:h="15840"/>

</xml_diff>